<commit_message>
uptade to the already updated data
</commit_message>
<xml_diff>
--- a/src/docs/TAD´s .docx
+++ b/src/docs/TAD´s .docx
@@ -291,7 +291,6 @@
             <w:r>
               <w:rPr>
                 <w:noProof/>
-                <w:lang w:eastAsia="es-ES_tradnl"/>
               </w:rPr>
               <w:drawing>
                 <wp:inline distT="0" distB="0" distL="0" distR="0" wp14:anchorId="5779ADF1" wp14:editId="7212E092">
@@ -1069,13 +1068,7 @@
               <w:rPr>
                 <w:rFonts w:eastAsiaTheme="minorEastAsia"/>
               </w:rPr>
-              <w:t xml:space="preserve">el fondo. Y </w:t>
-            </w:r>
-            <w:r>
-              <w:rPr>
-                <w:rFonts w:eastAsiaTheme="minorEastAsia"/>
-              </w:rPr>
-              <w:t xml:space="preserve"> </w:t>
+              <w:t xml:space="preserve">el fondo. Y  </w:t>
             </w:r>
             <m:oMath>
               <m:sSub>
@@ -1126,7 +1119,6 @@
             <w:r>
               <w:rPr>
                 <w:noProof/>
-                <w:lang w:eastAsia="es-ES_tradnl"/>
               </w:rPr>
               <w:drawing>
                 <wp:inline distT="0" distB="0" distL="0" distR="0" wp14:anchorId="4251763F" wp14:editId="4A32214F">
@@ -1694,9 +1686,741 @@
       </w:tr>
     </w:tbl>
     <w:p/>
+    <w:p/>
+    <w:p/>
+    <w:p/>
+    <w:p/>
+    <w:p/>
+    <w:p/>
+    <w:p/>
+    <w:p/>
+    <w:p/>
+    <w:p/>
+    <w:tbl>
+      <w:tblPr>
+        <w:tblStyle w:val="Tablaconcuadrcula"/>
+        <w:tblW w:w="9056" w:type="dxa"/>
+        <w:tblLook w:val="04A0" w:firstRow="1" w:lastRow="0" w:firstColumn="1" w:lastColumn="0" w:noHBand="0" w:noVBand="1"/>
+      </w:tblPr>
+      <w:tblGrid>
+        <w:gridCol w:w="9056"/>
+      </w:tblGrid>
+      <w:tr>
+        <w:trPr>
+          <w:trHeight w:val="661"/>
+        </w:trPr>
+        <w:tc>
+          <w:tcPr>
+            <w:tcW w:w="9056" w:type="dxa"/>
+          </w:tcPr>
+          <w:p>
+            <w:pPr>
+              <w:jc w:val="center"/>
+              <w:rPr>
+                <w:rFonts w:ascii="Arial" w:hAnsi="Arial" w:cs="Arial"/>
+              </w:rPr>
+            </w:pPr>
+            <w:r>
+              <w:rPr>
+                <w:rFonts w:ascii="Arial" w:hAnsi="Arial" w:cs="Arial"/>
+                <w:sz w:val="36"/>
+              </w:rPr>
+              <w:t xml:space="preserve">TAD </w:t>
+            </w:r>
+            <w:r>
+              <w:rPr>
+                <w:rFonts w:ascii="Arial" w:hAnsi="Arial" w:cs="Arial"/>
+                <w:sz w:val="36"/>
+              </w:rPr>
+              <w:t>HashTable</w:t>
+            </w:r>
+          </w:p>
+        </w:tc>
+      </w:tr>
+      <w:tr>
+        <w:trPr>
+          <w:trHeight w:val="796"/>
+        </w:trPr>
+        <w:tc>
+          <w:tcPr>
+            <w:tcW w:w="9056" w:type="dxa"/>
+          </w:tcPr>
+          <w:p>
+            <w:r>
+              <w:t xml:space="preserve">Invariante:   </w:t>
+            </w:r>
+            <w:r>
+              <w:t xml:space="preserve">la función hash no debe retornar valores mayores de keys mayores al tamaño de la tabla </w:t>
+            </w:r>
+          </w:p>
+        </w:tc>
+      </w:tr>
+      <w:tr>
+        <w:trPr>
+          <w:trHeight w:val="2767"/>
+        </w:trPr>
+        <w:tc>
+          <w:tcPr>
+            <w:tcW w:w="9056" w:type="dxa"/>
+          </w:tcPr>
+          <w:p>
+            <w:pPr>
+              <w:jc w:val="center"/>
+              <w:rPr>
+                <w:rFonts w:eastAsia="Times New Roman"/>
+              </w:rPr>
+            </w:pPr>
+            <w:r>
+              <w:rPr>
+                <w:rFonts w:eastAsia="Times New Roman"/>
+                <w:noProof/>
+              </w:rPr>
+              <w:drawing>
+                <wp:inline distT="0" distB="0" distL="0" distR="0" wp14:anchorId="3A39FC9C" wp14:editId="31600AF1">
+                  <wp:extent cx="3810129" cy="3304540"/>
+                  <wp:effectExtent l="0" t="0" r="0" b="0"/>
+                  <wp:docPr id="21" name="Imagen 21" descr="esultado de imagen para hashtables"/>
+                  <wp:cNvGraphicFramePr>
+                    <a:graphicFrameLocks xmlns:a="http://schemas.openxmlformats.org/drawingml/2006/main" noChangeAspect="1"/>
+                  </wp:cNvGraphicFramePr>
+                  <a:graphic xmlns:a="http://schemas.openxmlformats.org/drawingml/2006/main">
+                    <a:graphicData uri="http://schemas.openxmlformats.org/drawingml/2006/picture">
+                      <pic:pic xmlns:pic="http://schemas.openxmlformats.org/drawingml/2006/picture">
+                        <pic:nvPicPr>
+                          <pic:cNvPr id="0" name="Picture 1" descr="esultado de imagen para hashtables"/>
+                          <pic:cNvPicPr>
+                            <a:picLocks noChangeAspect="1" noChangeArrowheads="1"/>
+                          </pic:cNvPicPr>
+                        </pic:nvPicPr>
+                        <pic:blipFill rotWithShape="1">
+                          <a:blip r:embed="rId7">
+                            <a:extLst>
+                              <a:ext uri="{28A0092B-C50C-407E-A947-70E740481C1C}">
+                                <a14:useLocalDpi xmlns:a14="http://schemas.microsoft.com/office/drawing/2010/main" val="0"/>
+                              </a:ext>
+                            </a:extLst>
+                          </a:blip>
+                          <a:srcRect r="54730"/>
+                          <a:stretch/>
+                        </pic:blipFill>
+                        <pic:spPr bwMode="auto">
+                          <a:xfrm>
+                            <a:off x="0" y="0"/>
+                            <a:ext cx="3900612" cy="3383016"/>
+                          </a:xfrm>
+                          <a:prstGeom prst="rect">
+                            <a:avLst/>
+                          </a:prstGeom>
+                          <a:noFill/>
+                          <a:ln>
+                            <a:noFill/>
+                          </a:ln>
+                          <a:extLst>
+                            <a:ext uri="{53640926-AAD7-44D8-BBD7-CCE9431645EC}">
+                              <a14:shadowObscured xmlns:a14="http://schemas.microsoft.com/office/drawing/2010/main"/>
+                            </a:ext>
+                          </a:extLst>
+                        </pic:spPr>
+                      </pic:pic>
+                    </a:graphicData>
+                  </a:graphic>
+                </wp:inline>
+              </w:drawing>
+            </w:r>
+          </w:p>
+          <w:p/>
+        </w:tc>
+      </w:tr>
+      <w:tr>
+        <w:trPr>
+          <w:trHeight w:val="2767"/>
+        </w:trPr>
+        <w:tc>
+          <w:tcPr>
+            <w:tcW w:w="9056" w:type="dxa"/>
+          </w:tcPr>
+          <w:p>
+            <w:r>
+              <w:t xml:space="preserve">Operaciones: </w:t>
+            </w:r>
+          </w:p>
+          <w:p>
+            <w:pPr>
+              <w:pStyle w:val="Prrafodelista"/>
+              <w:numPr>
+                <w:ilvl w:val="0"/>
+                <w:numId w:val="1"/>
+              </w:numPr>
+            </w:pPr>
+            <w:r>
+              <w:rPr>
+                <w:noProof/>
+                <w:lang w:eastAsia="es-ES_tradnl"/>
+              </w:rPr>
+              <mc:AlternateContent>
+                <mc:Choice Requires="wps">
+                  <w:drawing>
+                    <wp:anchor distT="0" distB="0" distL="114300" distR="114300" simplePos="0" relativeHeight="251678720" behindDoc="0" locked="0" layoutInCell="1" allowOverlap="1" wp14:anchorId="2B7192B7" wp14:editId="6F866188">
+                      <wp:simplePos x="0" y="0"/>
+                      <wp:positionH relativeFrom="column">
+                        <wp:posOffset>1849120</wp:posOffset>
+                      </wp:positionH>
+                      <wp:positionV relativeFrom="paragraph">
+                        <wp:posOffset>117475</wp:posOffset>
+                      </wp:positionV>
+                      <wp:extent cx="1171426" cy="0"/>
+                      <wp:effectExtent l="0" t="76200" r="48260" b="101600"/>
+                      <wp:wrapNone/>
+                      <wp:docPr id="3" name="Conector recto de flecha 3"/>
+                      <wp:cNvGraphicFramePr/>
+                      <a:graphic xmlns:a="http://schemas.openxmlformats.org/drawingml/2006/main">
+                        <a:graphicData uri="http://schemas.microsoft.com/office/word/2010/wordprocessingShape">
+                          <wps:wsp>
+                            <wps:cNvCnPr/>
+                            <wps:spPr>
+                              <a:xfrm>
+                                <a:off x="0" y="0"/>
+                                <a:ext cx="1171426" cy="0"/>
+                              </a:xfrm>
+                              <a:prstGeom prst="straightConnector1">
+                                <a:avLst/>
+                              </a:prstGeom>
+                              <a:ln>
+                                <a:tailEnd type="triangle"/>
+                              </a:ln>
+                            </wps:spPr>
+                            <wps:style>
+                              <a:lnRef idx="1">
+                                <a:schemeClr val="accent1"/>
+                              </a:lnRef>
+                              <a:fillRef idx="0">
+                                <a:schemeClr val="accent1"/>
+                              </a:fillRef>
+                              <a:effectRef idx="0">
+                                <a:schemeClr val="accent1"/>
+                              </a:effectRef>
+                              <a:fontRef idx="minor">
+                                <a:schemeClr val="tx1"/>
+                              </a:fontRef>
+                            </wps:style>
+                            <wps:bodyPr/>
+                          </wps:wsp>
+                        </a:graphicData>
+                      </a:graphic>
+                      <wp14:sizeRelH relativeFrom="margin">
+                        <wp14:pctWidth>0</wp14:pctWidth>
+                      </wp14:sizeRelH>
+                    </wp:anchor>
+                  </w:drawing>
+                </mc:Choice>
+                <mc:Fallback>
+                  <w:pict>
+                    <v:shapetype w14:anchorId="0D8FCA6F" id="_x0000_t32" coordsize="21600,21600" o:spt="32" o:oned="t" path="m0,0l21600,21600e" filled="f">
+                      <v:path arrowok="t" fillok="f" o:connecttype="none"/>
+                      <o:lock v:ext="edit" shapetype="t"/>
+                    </v:shapetype>
+                    <v:shape id="Conector recto de flecha 3" o:spid="_x0000_s1026" type="#_x0000_t32" style="position:absolute;margin-left:145.6pt;margin-top:9.25pt;width:92.25pt;height:0;z-index:251678720;visibility:visible;mso-wrap-style:square;mso-width-percent:0;mso-wrap-distance-left:9pt;mso-wrap-distance-top:0;mso-wrap-distance-right:9pt;mso-wrap-distance-bottom:0;mso-position-horizontal:absolute;mso-position-horizontal-relative:text;mso-position-vertical:absolute;mso-position-vertical-relative:text;mso-width-percent:0;mso-width-relative:margin" o:gfxdata="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" strokecolor="#4472c4 [3204]" strokeweight=".5pt">
+                      <v:stroke endarrow="block" joinstyle="miter"/>
+                    </v:shape>
+                  </w:pict>
+                </mc:Fallback>
+              </mc:AlternateContent>
+            </w:r>
+            <w:r>
+              <w:t>insertar:  Tabla x Key</w:t>
+            </w:r>
+            <w:r>
+              <w:t xml:space="preserve">                                    </w:t>
+            </w:r>
+            <w:r>
+              <w:t xml:space="preserve">   </w:t>
+            </w:r>
+            <w:r>
+              <w:t xml:space="preserve"> Pila</w:t>
+            </w:r>
+          </w:p>
+          <w:p>
+            <w:pPr>
+              <w:pStyle w:val="Prrafodelista"/>
+              <w:numPr>
+                <w:ilvl w:val="0"/>
+                <w:numId w:val="1"/>
+              </w:numPr>
+            </w:pPr>
+            <w:r>
+              <w:rPr>
+                <w:noProof/>
+                <w:lang w:eastAsia="es-ES_tradnl"/>
+              </w:rPr>
+              <mc:AlternateContent>
+                <mc:Choice Requires="wps">
+                  <w:drawing>
+                    <wp:anchor distT="0" distB="0" distL="114300" distR="114300" simplePos="0" relativeHeight="251679744" behindDoc="0" locked="0" layoutInCell="1" allowOverlap="1" wp14:anchorId="511DBBA0" wp14:editId="7CB3CBE1">
+                      <wp:simplePos x="0" y="0"/>
+                      <wp:positionH relativeFrom="column">
+                        <wp:posOffset>2521585</wp:posOffset>
+                      </wp:positionH>
+                      <wp:positionV relativeFrom="paragraph">
+                        <wp:posOffset>137160</wp:posOffset>
+                      </wp:positionV>
+                      <wp:extent cx="496799" cy="0"/>
+                      <wp:effectExtent l="0" t="76200" r="36830" b="101600"/>
+                      <wp:wrapNone/>
+                      <wp:docPr id="8" name="Conector recto de flecha 8"/>
+                      <wp:cNvGraphicFramePr/>
+                      <a:graphic xmlns:a="http://schemas.openxmlformats.org/drawingml/2006/main">
+                        <a:graphicData uri="http://schemas.microsoft.com/office/word/2010/wordprocessingShape">
+                          <wps:wsp>
+                            <wps:cNvCnPr/>
+                            <wps:spPr>
+                              <a:xfrm>
+                                <a:off x="0" y="0"/>
+                                <a:ext cx="496799" cy="0"/>
+                              </a:xfrm>
+                              <a:prstGeom prst="straightConnector1">
+                                <a:avLst/>
+                              </a:prstGeom>
+                              <a:ln>
+                                <a:tailEnd type="triangle"/>
+                              </a:ln>
+                            </wps:spPr>
+                            <wps:style>
+                              <a:lnRef idx="1">
+                                <a:schemeClr val="accent1"/>
+                              </a:lnRef>
+                              <a:fillRef idx="0">
+                                <a:schemeClr val="accent1"/>
+                              </a:fillRef>
+                              <a:effectRef idx="0">
+                                <a:schemeClr val="accent1"/>
+                              </a:effectRef>
+                              <a:fontRef idx="minor">
+                                <a:schemeClr val="tx1"/>
+                              </a:fontRef>
+                            </wps:style>
+                            <wps:bodyPr/>
+                          </wps:wsp>
+                        </a:graphicData>
+                      </a:graphic>
+                      <wp14:sizeRelH relativeFrom="margin">
+                        <wp14:pctWidth>0</wp14:pctWidth>
+                      </wp14:sizeRelH>
+                    </wp:anchor>
+                  </w:drawing>
+                </mc:Choice>
+                <mc:Fallback>
+                  <w:pict>
+                    <v:shape w14:anchorId="4A3303DF" id="Conector recto de flecha 8" o:spid="_x0000_s1026" type="#_x0000_t32" style="position:absolute;margin-left:198.55pt;margin-top:10.8pt;width:39.1pt;height:0;z-index:251679744;visibility:visible;mso-wrap-style:square;mso-width-percent:0;mso-wrap-distance-left:9pt;mso-wrap-distance-top:0;mso-wrap-distance-right:9pt;mso-wrap-distance-bottom:0;mso-position-horizontal:absolute;mso-position-horizontal-relative:text;mso-position-vertical:absolute;mso-position-vertical-relative:text;mso-width-percent:0;mso-width-relative:margin" o:gfxdata="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" strokecolor="#4472c4 [3204]" strokeweight=".5pt">
+                      <v:stroke endarrow="block" joinstyle="miter"/>
+                    </v:shape>
+                  </w:pict>
+                </mc:Fallback>
+              </mc:AlternateContent>
+            </w:r>
+            <w:r>
+              <w:t>buscar</w:t>
+            </w:r>
+            <w:r>
+              <w:t>:</w:t>
+            </w:r>
+            <w:r>
+              <w:t xml:space="preserve">              Key</w:t>
+            </w:r>
+            <w:r>
+              <w:t xml:space="preserve">                      </w:t>
+            </w:r>
+            <w:r>
+              <w:t xml:space="preserve">                     Elemento</w:t>
+            </w:r>
+          </w:p>
+          <w:p>
+            <w:pPr>
+              <w:pStyle w:val="Prrafodelista"/>
+              <w:numPr>
+                <w:ilvl w:val="0"/>
+                <w:numId w:val="1"/>
+              </w:numPr>
+            </w:pPr>
+            <w:r>
+              <w:rPr>
+                <w:noProof/>
+                <w:lang w:eastAsia="es-ES_tradnl"/>
+              </w:rPr>
+              <mc:AlternateContent>
+                <mc:Choice Requires="wps">
+                  <w:drawing>
+                    <wp:anchor distT="0" distB="0" distL="114300" distR="114300" simplePos="0" relativeHeight="251680768" behindDoc="0" locked="0" layoutInCell="1" allowOverlap="1" wp14:anchorId="18A16004" wp14:editId="01ED34E0">
+                      <wp:simplePos x="0" y="0"/>
+                      <wp:positionH relativeFrom="column">
+                        <wp:posOffset>1945640</wp:posOffset>
+                      </wp:positionH>
+                      <wp:positionV relativeFrom="paragraph">
+                        <wp:posOffset>122555</wp:posOffset>
+                      </wp:positionV>
+                      <wp:extent cx="1064933" cy="0"/>
+                      <wp:effectExtent l="0" t="76200" r="52705" b="101600"/>
+                      <wp:wrapNone/>
+                      <wp:docPr id="15" name="Conector recto de flecha 15"/>
+                      <wp:cNvGraphicFramePr/>
+                      <a:graphic xmlns:a="http://schemas.openxmlformats.org/drawingml/2006/main">
+                        <a:graphicData uri="http://schemas.microsoft.com/office/word/2010/wordprocessingShape">
+                          <wps:wsp>
+                            <wps:cNvCnPr/>
+                            <wps:spPr>
+                              <a:xfrm>
+                                <a:off x="0" y="0"/>
+                                <a:ext cx="1064933" cy="0"/>
+                              </a:xfrm>
+                              <a:prstGeom prst="straightConnector1">
+                                <a:avLst/>
+                              </a:prstGeom>
+                              <a:ln>
+                                <a:tailEnd type="triangle"/>
+                              </a:ln>
+                            </wps:spPr>
+                            <wps:style>
+                              <a:lnRef idx="1">
+                                <a:schemeClr val="accent1"/>
+                              </a:lnRef>
+                              <a:fillRef idx="0">
+                                <a:schemeClr val="accent1"/>
+                              </a:fillRef>
+                              <a:effectRef idx="0">
+                                <a:schemeClr val="accent1"/>
+                              </a:effectRef>
+                              <a:fontRef idx="minor">
+                                <a:schemeClr val="tx1"/>
+                              </a:fontRef>
+                            </wps:style>
+                            <wps:bodyPr/>
+                          </wps:wsp>
+                        </a:graphicData>
+                      </a:graphic>
+                      <wp14:sizeRelH relativeFrom="margin">
+                        <wp14:pctWidth>0</wp14:pctWidth>
+                      </wp14:sizeRelH>
+                    </wp:anchor>
+                  </w:drawing>
+                </mc:Choice>
+                <mc:Fallback>
+                  <w:pict>
+                    <v:shape w14:anchorId="426EA5DA" id="Conector recto de flecha 15" o:spid="_x0000_s1026" type="#_x0000_t32" style="position:absolute;margin-left:153.2pt;margin-top:9.65pt;width:83.85pt;height:0;z-index:251680768;visibility:visible;mso-wrap-style:square;mso-width-percent:0;mso-wrap-distance-left:9pt;mso-wrap-distance-top:0;mso-wrap-distance-right:9pt;mso-wrap-distance-bottom:0;mso-position-horizontal:absolute;mso-position-horizontal-relative:text;mso-position-vertical:absolute;mso-position-vertical-relative:text;mso-width-percent:0;mso-width-relative:margin" o:gfxdata="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" strokecolor="#4472c4 [3204]" strokeweight=".5pt">
+                      <v:stroke endarrow="block" joinstyle="miter"/>
+                    </v:shape>
+                  </w:pict>
+                </mc:Fallback>
+              </mc:AlternateContent>
+            </w:r>
+            <w:r>
+              <w:t>eliminar</w:t>
+            </w:r>
+            <w:r>
+              <w:t xml:space="preserve">:           </w:t>
+            </w:r>
+            <w:r>
+              <w:t>Key</w:t>
+            </w:r>
+            <w:r>
+              <w:t xml:space="preserve">                                          Pila</w:t>
+            </w:r>
+          </w:p>
+          <w:p>
+            <w:pPr>
+              <w:pStyle w:val="Prrafodelista"/>
+              <w:numPr>
+                <w:ilvl w:val="0"/>
+                <w:numId w:val="1"/>
+              </w:numPr>
+            </w:pPr>
+            <w:r>
+              <w:rPr>
+                <w:noProof/>
+                <w:lang w:eastAsia="es-ES_tradnl"/>
+              </w:rPr>
+              <mc:AlternateContent>
+                <mc:Choice Requires="wps">
+                  <w:drawing>
+                    <wp:anchor distT="0" distB="0" distL="114300" distR="114300" simplePos="0" relativeHeight="251681792" behindDoc="0" locked="0" layoutInCell="1" allowOverlap="1" wp14:anchorId="04122A6E" wp14:editId="47F26227">
+                      <wp:simplePos x="0" y="0"/>
+                      <wp:positionH relativeFrom="column">
+                        <wp:posOffset>1951355</wp:posOffset>
+                      </wp:positionH>
+                      <wp:positionV relativeFrom="paragraph">
+                        <wp:posOffset>117475</wp:posOffset>
+                      </wp:positionV>
+                      <wp:extent cx="1064933" cy="0"/>
+                      <wp:effectExtent l="0" t="76200" r="52705" b="101600"/>
+                      <wp:wrapNone/>
+                      <wp:docPr id="17" name="Conector recto de flecha 17"/>
+                      <wp:cNvGraphicFramePr/>
+                      <a:graphic xmlns:a="http://schemas.openxmlformats.org/drawingml/2006/main">
+                        <a:graphicData uri="http://schemas.microsoft.com/office/word/2010/wordprocessingShape">
+                          <wps:wsp>
+                            <wps:cNvCnPr/>
+                            <wps:spPr>
+                              <a:xfrm>
+                                <a:off x="0" y="0"/>
+                                <a:ext cx="1064933" cy="0"/>
+                              </a:xfrm>
+                              <a:prstGeom prst="straightConnector1">
+                                <a:avLst/>
+                              </a:prstGeom>
+                              <a:ln>
+                                <a:tailEnd type="triangle"/>
+                              </a:ln>
+                            </wps:spPr>
+                            <wps:style>
+                              <a:lnRef idx="1">
+                                <a:schemeClr val="accent1"/>
+                              </a:lnRef>
+                              <a:fillRef idx="0">
+                                <a:schemeClr val="accent1"/>
+                              </a:fillRef>
+                              <a:effectRef idx="0">
+                                <a:schemeClr val="accent1"/>
+                              </a:effectRef>
+                              <a:fontRef idx="minor">
+                                <a:schemeClr val="tx1"/>
+                              </a:fontRef>
+                            </wps:style>
+                            <wps:bodyPr/>
+                          </wps:wsp>
+                        </a:graphicData>
+                      </a:graphic>
+                      <wp14:sizeRelH relativeFrom="margin">
+                        <wp14:pctWidth>0</wp14:pctWidth>
+                      </wp14:sizeRelH>
+                    </wp:anchor>
+                  </w:drawing>
+                </mc:Choice>
+                <mc:Fallback>
+                  <w:pict>
+                    <v:shape w14:anchorId="22509E0C" id="Conector recto de flecha 17" o:spid="_x0000_s1026" type="#_x0000_t32" style="position:absolute;margin-left:153.65pt;margin-top:9.25pt;width:83.85pt;height:0;z-index:251681792;visibility:visible;mso-wrap-style:square;mso-width-percent:0;mso-wrap-distance-left:9pt;mso-wrap-distance-top:0;mso-wrap-distance-right:9pt;mso-wrap-distance-bottom:0;mso-position-horizontal:absolute;mso-position-horizontal-relative:text;mso-position-vertical:absolute;mso-position-vertical-relative:text;mso-width-percent:0;mso-width-relative:margin" o:gfxdata="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" strokecolor="#4472c4 [3204]" strokeweight=".5pt">
+                      <v:stroke endarrow="block" joinstyle="miter"/>
+                    </v:shape>
+                  </w:pict>
+                </mc:Fallback>
+              </mc:AlternateContent>
+            </w:r>
+            <w:proofErr w:type="spellStart"/>
+            <w:r>
+              <w:t>reHa</w:t>
+            </w:r>
+            <w:r>
+              <w:t>shing</w:t>
+            </w:r>
+            <w:proofErr w:type="spellEnd"/>
+            <w:r>
+              <w:t xml:space="preserve">:                 </w:t>
+            </w:r>
+            <w:r>
+              <w:t xml:space="preserve">                                       </w:t>
+            </w:r>
+            <w:r>
+              <w:t>-</w:t>
+            </w:r>
+          </w:p>
+          <w:p>
+            <w:pPr>
+              <w:pStyle w:val="Prrafodelista"/>
+              <w:numPr>
+                <w:ilvl w:val="0"/>
+                <w:numId w:val="1"/>
+              </w:numPr>
+              <w:rPr>
+                <w:lang w:val="en-US"/>
+              </w:rPr>
+            </w:pPr>
+            <w:r>
+              <w:rPr>
+                <w:noProof/>
+                <w:lang w:eastAsia="es-ES_tradnl"/>
+              </w:rPr>
+              <mc:AlternateContent>
+                <mc:Choice Requires="wps">
+                  <w:drawing>
+                    <wp:anchor distT="0" distB="0" distL="114300" distR="114300" simplePos="0" relativeHeight="251682816" behindDoc="0" locked="0" layoutInCell="1" allowOverlap="1" wp14:anchorId="38AC58BC" wp14:editId="46D50867">
+                      <wp:simplePos x="0" y="0"/>
+                      <wp:positionH relativeFrom="column">
+                        <wp:posOffset>1946910</wp:posOffset>
+                      </wp:positionH>
+                      <wp:positionV relativeFrom="paragraph">
+                        <wp:posOffset>96520</wp:posOffset>
+                      </wp:positionV>
+                      <wp:extent cx="1064933" cy="0"/>
+                      <wp:effectExtent l="0" t="76200" r="52705" b="101600"/>
+                      <wp:wrapNone/>
+                      <wp:docPr id="18" name="Conector recto de flecha 18"/>
+                      <wp:cNvGraphicFramePr/>
+                      <a:graphic xmlns:a="http://schemas.openxmlformats.org/drawingml/2006/main">
+                        <a:graphicData uri="http://schemas.microsoft.com/office/word/2010/wordprocessingShape">
+                          <wps:wsp>
+                            <wps:cNvCnPr/>
+                            <wps:spPr>
+                              <a:xfrm>
+                                <a:off x="0" y="0"/>
+                                <a:ext cx="1064933" cy="0"/>
+                              </a:xfrm>
+                              <a:prstGeom prst="straightConnector1">
+                                <a:avLst/>
+                              </a:prstGeom>
+                              <a:ln>
+                                <a:tailEnd type="triangle"/>
+                              </a:ln>
+                            </wps:spPr>
+                            <wps:style>
+                              <a:lnRef idx="1">
+                                <a:schemeClr val="accent1"/>
+                              </a:lnRef>
+                              <a:fillRef idx="0">
+                                <a:schemeClr val="accent1"/>
+                              </a:fillRef>
+                              <a:effectRef idx="0">
+                                <a:schemeClr val="accent1"/>
+                              </a:effectRef>
+                              <a:fontRef idx="minor">
+                                <a:schemeClr val="tx1"/>
+                              </a:fontRef>
+                            </wps:style>
+                            <wps:bodyPr/>
+                          </wps:wsp>
+                        </a:graphicData>
+                      </a:graphic>
+                      <wp14:sizeRelH relativeFrom="margin">
+                        <wp14:pctWidth>0</wp14:pctWidth>
+                      </wp14:sizeRelH>
+                    </wp:anchor>
+                  </w:drawing>
+                </mc:Choice>
+                <mc:Fallback>
+                  <w:pict>
+                    <v:shape w14:anchorId="152756F5" id="Conector recto de flecha 18" o:spid="_x0000_s1026" type="#_x0000_t32" style="position:absolute;margin-left:153.3pt;margin-top:7.6pt;width:83.85pt;height:0;z-index:251682816;visibility:visible;mso-wrap-style:square;mso-width-percent:0;mso-wrap-distance-left:9pt;mso-wrap-distance-top:0;mso-wrap-distance-right:9pt;mso-wrap-distance-bottom:0;mso-position-horizontal:absolute;mso-position-horizontal-relative:text;mso-position-vertical:absolute;mso-position-vertical-relative:text;mso-width-percent:0;mso-width-relative:margin" o:gfxdata="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" strokecolor="#4472c4 [3204]" strokeweight=".5pt">
+                      <v:stroke endarrow="block" joinstyle="miter"/>
+                    </v:shape>
+                  </w:pict>
+                </mc:Fallback>
+              </mc:AlternateContent>
+            </w:r>
+            <w:proofErr w:type="spellStart"/>
+            <w:r>
+              <w:rPr>
+                <w:lang w:val="en-US"/>
+              </w:rPr>
+              <w:t>HashFunction</w:t>
+            </w:r>
+            <w:proofErr w:type="spellEnd"/>
+            <w:r>
+              <w:rPr>
+                <w:lang w:val="en-US"/>
+              </w:rPr>
+              <w:t>:</w:t>
+            </w:r>
+            <w:r>
+              <w:rPr>
+                <w:lang w:val="en-US"/>
+              </w:rPr>
+              <w:t xml:space="preserve"> </w:t>
+            </w:r>
+            <w:r>
+              <w:rPr>
+                <w:lang w:val="en-US"/>
+              </w:rPr>
+              <w:t>Key x</w:t>
+            </w:r>
+            <w:r>
+              <w:rPr>
+                <w:lang w:val="en-US"/>
+              </w:rPr>
+              <w:t xml:space="preserve"> </w:t>
+            </w:r>
+            <w:proofErr w:type="spellStart"/>
+            <w:r>
+              <w:rPr>
+                <w:lang w:val="en-US"/>
+              </w:rPr>
+              <w:t>i</w:t>
+            </w:r>
+            <w:proofErr w:type="spellEnd"/>
+            <w:r>
+              <w:rPr>
+                <w:lang w:val="en-US"/>
+              </w:rPr>
+              <w:t xml:space="preserve">      </w:t>
+            </w:r>
+            <w:r>
+              <w:rPr>
+                <w:lang w:val="en-US"/>
+              </w:rPr>
+              <w:t xml:space="preserve">                               double</w:t>
+            </w:r>
+            <w:bookmarkStart w:id="0" w:name="_GoBack"/>
+            <w:bookmarkEnd w:id="0"/>
+          </w:p>
+        </w:tc>
+      </w:tr>
+    </w:tbl>
     <w:p>
-      <w:bookmarkStart w:id="0" w:name="_GoBack"/>
-      <w:bookmarkEnd w:id="0"/>
+      <w:pPr>
+        <w:rPr>
+          <w:lang w:val="en-US"/>
+        </w:rPr>
+      </w:pPr>
+    </w:p>
+    <w:p>
+      <w:pPr>
+        <w:rPr>
+          <w:lang w:val="en-US"/>
+        </w:rPr>
+      </w:pPr>
+    </w:p>
+    <w:p>
+      <w:pPr>
+        <w:rPr>
+          <w:lang w:val="en-US"/>
+        </w:rPr>
+      </w:pPr>
+    </w:p>
+    <w:p>
+      <w:pPr>
+        <w:rPr>
+          <w:lang w:val="en-US"/>
+        </w:rPr>
+      </w:pPr>
+    </w:p>
+    <w:p>
+      <w:pPr>
+        <w:rPr>
+          <w:lang w:val="en-US"/>
+        </w:rPr>
+      </w:pPr>
+    </w:p>
+    <w:p>
+      <w:pPr>
+        <w:rPr>
+          <w:lang w:val="en-US"/>
+        </w:rPr>
+      </w:pPr>
+    </w:p>
+    <w:p>
+      <w:pPr>
+        <w:rPr>
+          <w:lang w:val="en-US"/>
+        </w:rPr>
+      </w:pPr>
+    </w:p>
+    <w:p>
+      <w:pPr>
+        <w:rPr>
+          <w:lang w:val="en-US"/>
+        </w:rPr>
+      </w:pPr>
+    </w:p>
+    <w:p>
+      <w:pPr>
+        <w:rPr>
+          <w:lang w:val="en-US"/>
+        </w:rPr>
+      </w:pPr>
     </w:p>
     <w:sectPr>
       <w:pgSz w:w="12240" w:h="15840"/>
@@ -2229,6 +2953,11 @@
   <w:style w:type="paragraph" w:default="1" w:styleId="Normal">
     <w:name w:val="Normal"/>
     <w:qFormat/>
+    <w:rsid w:val="00041123"/>
+    <w:rPr>
+      <w:rFonts w:ascii="Times New Roman" w:hAnsi="Times New Roman" w:cs="Times New Roman"/>
+      <w:lang w:eastAsia="es-ES_tradnl"/>
+    </w:rPr>
   </w:style>
   <w:style w:type="character" w:default="1" w:styleId="Fuentedeprrafopredeter">
     <w:name w:val="Default Paragraph Font"/>
@@ -2300,6 +3029,10 @@
       <w:ind w:left="720"/>
       <w:contextualSpacing/>
     </w:pPr>
+    <w:rPr>
+      <w:rFonts w:asciiTheme="minorHAnsi" w:hAnsiTheme="minorHAnsi" w:cstheme="minorBidi"/>
+      <w:lang w:eastAsia="en-US"/>
+    </w:rPr>
   </w:style>
 </w:styles>
 </file>

</xml_diff>